<commit_message>
Adds github link to answer sheet
</commit_message>
<xml_diff>
--- a/lab4/Answer_sheet3.docx
+++ b/lab4/Answer_sheet3.docx
@@ -154,6 +154,63 @@
         </w:rPr>
         <w:t>GitHub Link:</w:t>
       </w:r>
+    </w:p>
+    <w:p>
+      <w:pPr>
+        <w:rPr>
+          <w:rFonts w:ascii="Times New Roman" w:hAnsi="Times New Roman" w:cs="Times New Roman"/>
+          <w:b/>
+          <w:bCs/>
+          <w:sz w:val="32"/>
+          <w:szCs w:val="32"/>
+        </w:rPr>
+      </w:pPr>
+      <w:hyperlink r:id="rId5" w:history="1">
+        <w:r>
+          <w:rPr>
+            <w:rStyle w:val="Hyperlink"/>
+            <w:rFonts w:ascii="Times New Roman" w:hAnsi="Times New Roman" w:cs="Times New Roman"/>
+            <w:b/>
+            <w:bCs/>
+            <w:sz w:val="32"/>
+            <w:szCs w:val="32"/>
+          </w:rPr>
+          <w:t>https://github.com/artemspiian/en</w:t>
+        </w:r>
+        <w:r>
+          <w:rPr>
+            <w:rStyle w:val="Hyperlink"/>
+            <w:rFonts w:ascii="Times New Roman" w:hAnsi="Times New Roman" w:cs="Times New Roman"/>
+            <w:b/>
+            <w:bCs/>
+            <w:sz w:val="32"/>
+            <w:szCs w:val="32"/>
+          </w:rPr>
+          <w:t>s</w:t>
+        </w:r>
+        <w:r>
+          <w:rPr>
+            <w:rStyle w:val="Hyperlink"/>
+            <w:rFonts w:ascii="Times New Roman" w:hAnsi="Times New Roman" w:cs="Times New Roman"/>
+            <w:b/>
+            <w:bCs/>
+            <w:sz w:val="32"/>
+            <w:szCs w:val="32"/>
+          </w:rPr>
+          <w:t>f381_labs/tree/main/lab4</w:t>
+        </w:r>
+      </w:hyperlink>
+    </w:p>
+    <w:p>
+      <w:pPr>
+        <w:rPr>
+          <w:rFonts w:ascii="Times New Roman" w:hAnsi="Times New Roman" w:cs="Times New Roman"/>
+          <w:b/>
+          <w:bCs/>
+          <w:sz w:val="32"/>
+          <w:szCs w:val="32"/>
+        </w:rPr>
+      </w:pPr>
     </w:p>
     <w:p>
       <w:pPr>
@@ -1284,6 +1341,41 @@
       <w:spacing w:val="5"/>
     </w:rPr>
   </w:style>
+  <w:style w:type="character" w:styleId="Hyperlink">
+    <w:name w:val="Hyperlink"/>
+    <w:basedOn w:val="DefaultParagraphFont"/>
+    <w:uiPriority w:val="99"/>
+    <w:unhideWhenUsed/>
+    <w:rsid w:val="00A433E3"/>
+    <w:rPr>
+      <w:color w:val="467886" w:themeColor="hyperlink"/>
+      <w:u w:val="single"/>
+    </w:rPr>
+  </w:style>
+  <w:style w:type="character" w:styleId="UnresolvedMention">
+    <w:name w:val="Unresolved Mention"/>
+    <w:basedOn w:val="DefaultParagraphFont"/>
+    <w:uiPriority w:val="99"/>
+    <w:semiHidden/>
+    <w:unhideWhenUsed/>
+    <w:rsid w:val="00A433E3"/>
+    <w:rPr>
+      <w:color w:val="605E5C"/>
+      <w:shd w:val="clear" w:color="auto" w:fill="E1DFDD"/>
+    </w:rPr>
+  </w:style>
+  <w:style w:type="character" w:styleId="FollowedHyperlink">
+    <w:name w:val="FollowedHyperlink"/>
+    <w:basedOn w:val="DefaultParagraphFont"/>
+    <w:uiPriority w:val="99"/>
+    <w:semiHidden/>
+    <w:unhideWhenUsed/>
+    <w:rsid w:val="00A433E3"/>
+    <w:rPr>
+      <w:color w:val="96607D" w:themeColor="followedHyperlink"/>
+      <w:u w:val="single"/>
+    </w:rPr>
+  </w:style>
 </w:styles>
 </file>
 

</xml_diff>